<commit_message>
change effect figure in README.docx
</commit_message>
<xml_diff>
--- a/README.docx
+++ b/README.docx
@@ -50,87 +50,7 @@
           <w:szCs w:val="21"/>
           <w:shd w:val="clear" w:color="auto" w:fill="F7F8FA"/>
         </w:rPr>
-        <w:t xml:space="preserve">all the code and shader </w:t>
-      </w:r>
-      <w:r>
-        <w:rPr>
-          <w:rStyle w:val="tgt"/>
-          <w:rFonts w:ascii="Arial" w:hAnsi="Arial" w:cs="Arial"/>
-          <w:color w:val="333333"/>
-          <w:szCs w:val="21"/>
-          <w:shd w:val="clear" w:color="auto" w:fill="F7F8FA"/>
-        </w:rPr>
-        <w:t>for</w:t>
-      </w:r>
-      <w:r>
-        <w:rPr>
-          <w:rStyle w:val="tgt"/>
-          <w:rFonts w:ascii="Arial" w:hAnsi="Arial" w:cs="Arial"/>
-          <w:color w:val="333333"/>
-          <w:szCs w:val="21"/>
-          <w:shd w:val="clear" w:color="auto" w:fill="F7F8FA"/>
-        </w:rPr>
-        <w:t xml:space="preserve"> the demo, the art resources came from some public resources on the </w:t>
-      </w:r>
-      <w:r>
-        <w:rPr>
-          <w:rStyle w:val="tgt"/>
-          <w:rFonts w:ascii="Arial" w:hAnsi="Arial" w:cs="Arial"/>
-          <w:color w:val="333333"/>
-          <w:szCs w:val="21"/>
-          <w:shd w:val="clear" w:color="auto" w:fill="F7F8FA"/>
-        </w:rPr>
-        <w:t>Internet</w:t>
-      </w:r>
-      <w:r>
-        <w:rPr>
-          <w:rStyle w:val="tgt"/>
-          <w:rFonts w:ascii="Arial" w:hAnsi="Arial" w:cs="Arial"/>
-          <w:color w:val="333333"/>
-          <w:szCs w:val="21"/>
-          <w:shd w:val="clear" w:color="auto" w:fill="F7F8FA"/>
-        </w:rPr>
-        <w:t>.</w:t>
-      </w:r>
-      <w:r>
-        <w:rPr>
-          <w:rStyle w:val="tgt"/>
-          <w:rFonts w:ascii="Arial" w:hAnsi="Arial" w:cs="Arial"/>
-          <w:color w:val="333333"/>
-          <w:szCs w:val="21"/>
-          <w:shd w:val="clear" w:color="auto" w:fill="F7F8FA"/>
-        </w:rPr>
-        <w:t xml:space="preserve"> </w:t>
-      </w:r>
-      <w:r>
-        <w:rPr>
-          <w:rStyle w:val="tgt"/>
-          <w:rFonts w:ascii="Arial" w:hAnsi="Arial" w:cs="Arial"/>
-          <w:color w:val="333333"/>
-          <w:szCs w:val="21"/>
-          <w:shd w:val="clear" w:color="auto" w:fill="F7F8FA"/>
-        </w:rPr>
-        <w:t>The Demo is</w:t>
-      </w:r>
-      <w:r>
-        <w:rPr>
-          <w:rStyle w:val="tgt"/>
-          <w:rFonts w:ascii="Arial" w:hAnsi="Arial" w:cs="Arial"/>
-          <w:color w:val="333333"/>
-          <w:szCs w:val="21"/>
-          <w:shd w:val="clear" w:color="auto" w:fill="F7F8FA"/>
-        </w:rPr>
-        <w:t xml:space="preserve"> showed as</w:t>
-      </w:r>
-      <w:r>
-        <w:rPr>
-          <w:rStyle w:val="tgt"/>
-          <w:rFonts w:ascii="Arial" w:hAnsi="Arial" w:cs="Arial"/>
-          <w:color w:val="333333"/>
-          <w:szCs w:val="21"/>
-          <w:shd w:val="clear" w:color="auto" w:fill="F7F8FA"/>
-        </w:rPr>
-        <w:t xml:space="preserve"> a unity project, which was developed in </w:t>
+        <w:t xml:space="preserve">all the code and shader for the demo, the art resources came from some public resources on the Internet. The Demo is showed as a unity project, which was developed in </w:t>
       </w:r>
       <w:r>
         <w:rPr>
@@ -170,57 +90,7 @@
           <w:szCs w:val="21"/>
           <w:shd w:val="clear" w:color="auto" w:fill="F7F8FA"/>
         </w:rPr>
-        <w:t xml:space="preserve"> </w:t>
-      </w:r>
-      <w:r>
-        <w:rPr>
-          <w:rStyle w:val="tgt"/>
-          <w:rFonts w:ascii="Arial" w:hAnsi="Arial" w:cs="Arial"/>
-          <w:color w:val="333333"/>
-          <w:szCs w:val="21"/>
-          <w:shd w:val="clear" w:color="auto" w:fill="F7F8FA"/>
-        </w:rPr>
-        <w:t>5.4</w:t>
-      </w:r>
-      <w:r>
-        <w:rPr>
-          <w:rStyle w:val="tgt"/>
-          <w:rFonts w:ascii="Arial" w:hAnsi="Arial" w:cs="Arial"/>
-          <w:color w:val="333333"/>
-          <w:szCs w:val="21"/>
-          <w:shd w:val="clear" w:color="auto" w:fill="F7F8FA"/>
-        </w:rPr>
-        <w:t xml:space="preserve"> version</w:t>
-      </w:r>
-      <w:r>
-        <w:rPr>
-          <w:rStyle w:val="tgt"/>
-          <w:rFonts w:ascii="Arial" w:hAnsi="Arial" w:cs="Arial"/>
-          <w:color w:val="333333"/>
-          <w:szCs w:val="21"/>
-          <w:shd w:val="clear" w:color="auto" w:fill="F7F8FA"/>
-        </w:rPr>
-        <w:t>.</w:t>
-      </w:r>
-      <w:r>
-        <w:rPr>
-          <w:rStyle w:val="tgt"/>
-          <w:rFonts w:ascii="Arial" w:hAnsi="Arial" w:cs="Arial"/>
-          <w:color w:val="333333"/>
-          <w:szCs w:val="21"/>
-          <w:shd w:val="clear" w:color="auto" w:fill="F7F8FA"/>
-        </w:rPr>
-        <w:t xml:space="preserve"> </w:t>
-      </w:r>
-      <w:r>
-        <w:rPr>
-          <w:rStyle w:val="tgt"/>
-          <w:rFonts w:ascii="Arial" w:hAnsi="Arial" w:cs="Arial"/>
-          <w:color w:val="333333"/>
-          <w:szCs w:val="21"/>
-          <w:shd w:val="clear" w:color="auto" w:fill="F7F8FA"/>
-        </w:rPr>
-        <w:t xml:space="preserve">There are three </w:t>
+        <w:t xml:space="preserve"> 5.4 version. There are three </w:t>
       </w:r>
       <w:r>
         <w:rPr>
@@ -240,27 +110,7 @@
           <w:szCs w:val="21"/>
           <w:shd w:val="clear" w:color="auto" w:fill="F7F8FA"/>
         </w:rPr>
-        <w:t xml:space="preserve">, the details of which </w:t>
-      </w:r>
-      <w:r>
-        <w:rPr>
-          <w:rStyle w:val="tgt"/>
-          <w:rFonts w:ascii="Arial" w:hAnsi="Arial" w:cs="Arial"/>
-          <w:color w:val="333333"/>
-          <w:szCs w:val="21"/>
-          <w:shd w:val="clear" w:color="auto" w:fill="F7F8FA"/>
-        </w:rPr>
-        <w:t>will be listed</w:t>
-      </w:r>
-      <w:r>
-        <w:rPr>
-          <w:rStyle w:val="tgt"/>
-          <w:rFonts w:ascii="Arial" w:hAnsi="Arial" w:cs="Arial"/>
-          <w:color w:val="333333"/>
-          <w:szCs w:val="21"/>
-          <w:shd w:val="clear" w:color="auto" w:fill="F7F8FA"/>
-        </w:rPr>
-        <w:t xml:space="preserve"> as follows:</w:t>
+        <w:t>, the details of which will be listed as follows:</w:t>
       </w:r>
     </w:p>
     <w:p/>
@@ -414,37 +264,7 @@
           <w:szCs w:val="21"/>
           <w:shd w:val="clear" w:color="auto" w:fill="F7F8FA"/>
         </w:rPr>
-        <w:t xml:space="preserve"> technology to create shadow effects in </w:t>
-      </w:r>
-      <w:r>
-        <w:rPr>
-          <w:rStyle w:val="tgt"/>
-          <w:rFonts w:ascii="Arial" w:hAnsi="Arial" w:cs="Arial"/>
-          <w:color w:val="333333"/>
-          <w:szCs w:val="21"/>
-          <w:shd w:val="clear" w:color="auto" w:fill="F7F8FA"/>
-        </w:rPr>
-        <w:t>the</w:t>
-      </w:r>
-      <w:r>
-        <w:rPr>
-          <w:rStyle w:val="tgt"/>
-          <w:rFonts w:ascii="Arial" w:hAnsi="Arial" w:cs="Arial"/>
-          <w:color w:val="333333"/>
-          <w:szCs w:val="21"/>
-          <w:shd w:val="clear" w:color="auto" w:fill="F7F8FA"/>
-        </w:rPr>
-        <w:t xml:space="preserve"> scene.</w:t>
-      </w:r>
-      <w:r>
-        <w:rPr>
-          <w:rStyle w:val="tgt"/>
-          <w:rFonts w:ascii="Arial" w:hAnsi="Arial" w:cs="Arial"/>
-          <w:color w:val="333333"/>
-          <w:szCs w:val="21"/>
-          <w:shd w:val="clear" w:color="auto" w:fill="F7F8FA"/>
-        </w:rPr>
-        <w:t xml:space="preserve"> </w:t>
+        <w:t xml:space="preserve"> technology to create shadow effects in the scene. </w:t>
       </w:r>
       <w:proofErr w:type="spellStart"/>
       <w:r>
@@ -466,57 +286,7 @@
           <w:szCs w:val="21"/>
           <w:shd w:val="clear" w:color="auto" w:fill="F7F8FA"/>
         </w:rPr>
-        <w:t xml:space="preserve"> is a </w:t>
-      </w:r>
-      <w:r>
-        <w:rPr>
-          <w:rStyle w:val="tgt"/>
-          <w:rFonts w:ascii="Arial" w:hAnsi="Arial" w:cs="Arial"/>
-          <w:color w:val="333333"/>
-          <w:szCs w:val="21"/>
-          <w:shd w:val="clear" w:color="auto" w:fill="F7F8FA"/>
-        </w:rPr>
-        <w:t>popular</w:t>
-      </w:r>
-      <w:r>
-        <w:rPr>
-          <w:rStyle w:val="tgt"/>
-          <w:rFonts w:ascii="Arial" w:hAnsi="Arial" w:cs="Arial"/>
-          <w:color w:val="333333"/>
-          <w:szCs w:val="21"/>
-          <w:shd w:val="clear" w:color="auto" w:fill="F7F8FA"/>
-        </w:rPr>
-        <w:t xml:space="preserve"> shadow technology, which is widely used in various </w:t>
-      </w:r>
-      <w:r>
-        <w:rPr>
-          <w:rStyle w:val="tgt"/>
-          <w:rFonts w:ascii="Arial" w:hAnsi="Arial" w:cs="Arial"/>
-          <w:color w:val="333333"/>
-          <w:szCs w:val="21"/>
-          <w:shd w:val="clear" w:color="auto" w:fill="F7F8FA"/>
-        </w:rPr>
-        <w:t xml:space="preserve">game </w:t>
-      </w:r>
-      <w:r>
-        <w:rPr>
-          <w:rStyle w:val="tgt"/>
-          <w:rFonts w:ascii="Arial" w:hAnsi="Arial" w:cs="Arial"/>
-          <w:color w:val="333333"/>
-          <w:szCs w:val="21"/>
-          <w:shd w:val="clear" w:color="auto" w:fill="F7F8FA"/>
-        </w:rPr>
-        <w:t>engines.</w:t>
-      </w:r>
-      <w:r>
-        <w:rPr>
-          <w:rStyle w:val="tgt"/>
-          <w:rFonts w:ascii="Arial" w:hAnsi="Arial" w:cs="Arial"/>
-          <w:color w:val="333333"/>
-          <w:szCs w:val="21"/>
-          <w:shd w:val="clear" w:color="auto" w:fill="F7F8FA"/>
-        </w:rPr>
-        <w:t xml:space="preserve"> </w:t>
+        <w:t xml:space="preserve"> is a popular shadow technology, which is widely used in various game engines. </w:t>
       </w:r>
       <w:r>
         <w:rPr>
@@ -558,7 +328,19 @@
           <w:szCs w:val="21"/>
           <w:shd w:val="clear" w:color="auto" w:fill="F7F8FA"/>
         </w:rPr>
-        <w:t xml:space="preserve"> in unity3D to generate the depth map</w:t>
+        <w:t xml:space="preserve"> in unity3D to generate the d</w:t>
+      </w:r>
+      <w:bookmarkStart w:id="0" w:name="_GoBack"/>
+      <w:bookmarkEnd w:id="0"/>
+      <w:r>
+        <w:rPr>
+          <w:rStyle w:val="tgt"/>
+          <w:rFonts w:ascii="Arial" w:hAnsi="Arial" w:cs="Arial"/>
+          <w:color w:val="333333"/>
+          <w:szCs w:val="21"/>
+          <w:shd w:val="clear" w:color="auto" w:fill="F7F8FA"/>
+        </w:rPr>
+        <w:t>epth map</w:t>
       </w:r>
       <w:r>
         <w:rPr>
@@ -631,7 +413,7 @@
         <w:ind w:firstLineChars="0"/>
         <w:rPr>
           <w:rStyle w:val="tgt"/>
-          <w:rFonts w:ascii="Arial" w:hAnsi="Arial" w:cs="Arial" w:hint="eastAsia"/>
+          <w:rFonts w:ascii="Arial" w:hAnsi="Arial" w:cs="Arial"/>
           <w:color w:val="333333"/>
           <w:szCs w:val="21"/>
           <w:shd w:val="clear" w:color="auto" w:fill="F7F8FA"/>
@@ -665,27 +447,7 @@
           <w:szCs w:val="21"/>
           <w:shd w:val="clear" w:color="auto" w:fill="F7F8FA"/>
         </w:rPr>
-        <w:t># code for these functions is mainly in the file</w:t>
-      </w:r>
-      <w:r>
-        <w:rPr>
-          <w:rStyle w:val="tgt"/>
-          <w:rFonts w:ascii="Arial" w:hAnsi="Arial" w:cs="Arial"/>
-          <w:color w:val="333333"/>
-          <w:szCs w:val="21"/>
-          <w:shd w:val="clear" w:color="auto" w:fill="F7F8FA"/>
-        </w:rPr>
-        <w:t>s</w:t>
-      </w:r>
-      <w:r>
-        <w:rPr>
-          <w:rStyle w:val="tgt"/>
-          <w:rFonts w:ascii="Arial" w:hAnsi="Arial" w:cs="Arial"/>
-          <w:color w:val="333333"/>
-          <w:szCs w:val="21"/>
-          <w:shd w:val="clear" w:color="auto" w:fill="F7F8FA"/>
-        </w:rPr>
-        <w:t>:</w:t>
+        <w:t># code for these functions is mainly in the files:</w:t>
       </w:r>
     </w:p>
     <w:p>
@@ -950,17 +712,7 @@
           <w:szCs w:val="21"/>
           <w:shd w:val="clear" w:color="auto" w:fill="F7F8FA"/>
         </w:rPr>
-        <w:t>G</w:t>
-      </w:r>
-      <w:r>
-        <w:rPr>
-          <w:rStyle w:val="tgt"/>
-          <w:rFonts w:ascii="Arial" w:hAnsi="Arial" w:cs="Arial"/>
-          <w:color w:val="333333"/>
-          <w:szCs w:val="21"/>
-          <w:shd w:val="clear" w:color="auto" w:fill="F7F8FA"/>
-        </w:rPr>
-        <w:t>ameobject</w:t>
+        <w:t>Gameobject</w:t>
       </w:r>
       <w:proofErr w:type="spellEnd"/>
       <w:r>
@@ -1033,121 +785,147 @@
           <w:szCs w:val="21"/>
           <w:shd w:val="clear" w:color="auto" w:fill="F7F8FA"/>
         </w:rPr>
-        <w:t xml:space="preserve"> with</w:t>
-      </w:r>
-      <w:r>
-        <w:rPr>
-          <w:rStyle w:val="tgt"/>
-          <w:rFonts w:ascii="Arial" w:hAnsi="Arial" w:cs="Arial"/>
-          <w:color w:val="333333"/>
-          <w:szCs w:val="21"/>
-          <w:shd w:val="clear" w:color="auto" w:fill="F7F8FA"/>
-        </w:rPr>
+        <w:t xml:space="preserve"> with </w:t>
+      </w:r>
+      <w:proofErr w:type="spellStart"/>
+      <w:r>
+        <w:t>DepthMap.shader</w:t>
+      </w:r>
+      <w:proofErr w:type="spellEnd"/>
+      <w:r>
         <w:t xml:space="preserve"> </w:t>
       </w:r>
-      <w:proofErr w:type="spellStart"/>
-      <w:r>
-        <w:t>DepthMap.shader</w:t>
-      </w:r>
-      <w:proofErr w:type="spellEnd"/>
-      <w:r>
+      <w:r>
+        <w:rPr>
+          <w:rStyle w:val="tgt"/>
+          <w:rFonts w:ascii="Arial" w:hAnsi="Arial" w:cs="Arial"/>
+          <w:color w:val="333333"/>
+          <w:szCs w:val="21"/>
+          <w:shd w:val="clear" w:color="auto" w:fill="F7F8FA"/>
+        </w:rPr>
+        <w:t>to render the depth of the scene into a depth texture.</w:t>
+      </w:r>
+      <w:r>
+        <w:rPr>
+          <w:rStyle w:val="tgt"/>
+          <w:rFonts w:ascii="Arial" w:hAnsi="Arial" w:cs="Arial"/>
+          <w:color w:val="333333"/>
+          <w:szCs w:val="21"/>
+          <w:shd w:val="clear" w:color="auto" w:fill="F7F8FA"/>
+        </w:rPr>
         <w:t xml:space="preserve"> </w:t>
       </w:r>
       <w:r>
-        <w:rPr>
-          <w:rStyle w:val="tgt"/>
-          <w:rFonts w:ascii="Arial" w:hAnsi="Arial" w:cs="Arial"/>
-          <w:color w:val="333333"/>
-          <w:szCs w:val="21"/>
-          <w:shd w:val="clear" w:color="auto" w:fill="F7F8FA"/>
-        </w:rPr>
-        <w:t>to render the depth of the scene into a depth texture.</w:t>
-      </w:r>
-      <w:r>
-        <w:rPr>
-          <w:rStyle w:val="tgt"/>
-          <w:rFonts w:ascii="Arial" w:hAnsi="Arial" w:cs="Arial"/>
-          <w:color w:val="333333"/>
-          <w:szCs w:val="21"/>
-          <w:shd w:val="clear" w:color="auto" w:fill="F7F8FA"/>
-        </w:rPr>
+        <w:t>DepthMap</w:t>
+      </w:r>
+      <w:r>
+        <w:rPr>
+          <w:rFonts w:hint="eastAsia"/>
+        </w:rPr>
+        <w:t>2</w:t>
+      </w:r>
+      <w:r>
+        <w:t>.shader</w:t>
+      </w:r>
+      <w:r>
         <w:t xml:space="preserve"> </w:t>
       </w:r>
       <w:r>
-        <w:t>DepthMap</w:t>
-      </w:r>
-      <w:r>
-        <w:rPr>
-          <w:rFonts w:hint="eastAsia"/>
-        </w:rPr>
-        <w:t>2</w:t>
-      </w:r>
-      <w:r>
-        <w:t>.shader</w:t>
-      </w:r>
-      <w:r>
+        <w:rPr>
+          <w:rStyle w:val="tgt"/>
+          <w:rFonts w:ascii="Arial" w:hAnsi="Arial" w:cs="Arial"/>
+          <w:color w:val="333333"/>
+          <w:szCs w:val="21"/>
+          <w:shd w:val="clear" w:color="auto" w:fill="F7F8FA"/>
+        </w:rPr>
+        <w:t xml:space="preserve">provides </w:t>
+      </w:r>
+      <w:r>
+        <w:rPr>
+          <w:rStyle w:val="tgt"/>
+          <w:rFonts w:ascii="Arial" w:hAnsi="Arial" w:cs="Arial"/>
+          <w:color w:val="333333"/>
+          <w:szCs w:val="21"/>
+          <w:shd w:val="clear" w:color="auto" w:fill="F7F8FA"/>
+        </w:rPr>
+        <w:t>an alternative method of</w:t>
+      </w:r>
+      <w:r>
+        <w:rPr>
+          <w:rStyle w:val="tgt"/>
+          <w:rFonts w:ascii="Arial" w:hAnsi="Arial" w:cs="Arial"/>
+          <w:color w:val="333333"/>
+          <w:szCs w:val="21"/>
+          <w:shd w:val="clear" w:color="auto" w:fill="F7F8FA"/>
+        </w:rPr>
+        <w:t xml:space="preserve"> depth calculation.</w:t>
+      </w:r>
+      <w:r>
+        <w:rPr>
+          <w:rStyle w:val="tgt"/>
+          <w:rFonts w:ascii="Arial" w:hAnsi="Arial" w:cs="Arial"/>
+          <w:color w:val="333333"/>
+          <w:szCs w:val="21"/>
+          <w:shd w:val="clear" w:color="auto" w:fill="F7F8FA"/>
+        </w:rPr>
         <w:t xml:space="preserve"> </w:t>
       </w:r>
-      <w:r>
-        <w:rPr>
-          <w:rStyle w:val="tgt"/>
-          <w:rFonts w:ascii="Arial" w:hAnsi="Arial" w:cs="Arial"/>
-          <w:color w:val="333333"/>
-          <w:szCs w:val="21"/>
-          <w:shd w:val="clear" w:color="auto" w:fill="F7F8FA"/>
-        </w:rPr>
-        <w:t xml:space="preserve">provides </w:t>
-      </w:r>
-      <w:r>
-        <w:rPr>
-          <w:rStyle w:val="tgt"/>
-          <w:rFonts w:ascii="Arial" w:hAnsi="Arial" w:cs="Arial"/>
-          <w:color w:val="333333"/>
-          <w:szCs w:val="21"/>
-          <w:shd w:val="clear" w:color="auto" w:fill="F7F8FA"/>
-        </w:rPr>
-        <w:t xml:space="preserve">an </w:t>
-      </w:r>
-      <w:r>
-        <w:rPr>
-          <w:rStyle w:val="tgt"/>
-          <w:rFonts w:ascii="Arial" w:hAnsi="Arial" w:cs="Arial"/>
-          <w:color w:val="333333"/>
-          <w:szCs w:val="21"/>
-          <w:shd w:val="clear" w:color="auto" w:fill="F7F8FA"/>
-        </w:rPr>
-        <w:t>alternative</w:t>
-      </w:r>
-      <w:r>
-        <w:rPr>
-          <w:rStyle w:val="tgt"/>
-          <w:rFonts w:ascii="Arial" w:hAnsi="Arial" w:cs="Arial"/>
-          <w:color w:val="333333"/>
-          <w:szCs w:val="21"/>
-          <w:shd w:val="clear" w:color="auto" w:fill="F7F8FA"/>
-        </w:rPr>
-        <w:t xml:space="preserve"> method of</w:t>
-      </w:r>
-      <w:r>
-        <w:rPr>
-          <w:rStyle w:val="tgt"/>
-          <w:rFonts w:ascii="Arial" w:hAnsi="Arial" w:cs="Arial"/>
-          <w:color w:val="333333"/>
-          <w:szCs w:val="21"/>
-          <w:shd w:val="clear" w:color="auto" w:fill="F7F8FA"/>
-        </w:rPr>
-        <w:t xml:space="preserve"> depth calculation.</w:t>
-      </w:r>
-      <w:r>
-        <w:rPr>
-          <w:rStyle w:val="tgt"/>
-          <w:rFonts w:ascii="Arial" w:hAnsi="Arial" w:cs="Arial"/>
-          <w:color w:val="333333"/>
-          <w:szCs w:val="21"/>
-          <w:shd w:val="clear" w:color="auto" w:fill="F7F8FA"/>
-        </w:rPr>
+      <w:proofErr w:type="spellStart"/>
+      <w:r>
+        <w:t>ShadowMap.cs</w:t>
+      </w:r>
+      <w:proofErr w:type="spellEnd"/>
+      <w:r>
         <w:t xml:space="preserve"> </w:t>
       </w:r>
+      <w:r>
+        <w:rPr>
+          <w:rStyle w:val="tgt"/>
+          <w:rFonts w:ascii="Arial" w:hAnsi="Arial" w:cs="Arial"/>
+          <w:color w:val="333333"/>
+          <w:szCs w:val="21"/>
+          <w:shd w:val="clear" w:color="auto" w:fill="F7F8FA"/>
+        </w:rPr>
+        <w:t xml:space="preserve">then </w:t>
+      </w:r>
+      <w:r>
+        <w:rPr>
+          <w:rStyle w:val="tgt"/>
+          <w:rFonts w:ascii="Arial" w:hAnsi="Arial" w:cs="Arial"/>
+          <w:color w:val="333333"/>
+          <w:szCs w:val="21"/>
+          <w:shd w:val="clear" w:color="auto" w:fill="F7F8FA"/>
+        </w:rPr>
+        <w:t>is attached</w:t>
+      </w:r>
+      <w:r>
+        <w:rPr>
+          <w:rStyle w:val="tgt"/>
+          <w:rFonts w:ascii="Arial" w:hAnsi="Arial" w:cs="Arial"/>
+          <w:color w:val="333333"/>
+          <w:szCs w:val="21"/>
+          <w:shd w:val="clear" w:color="auto" w:fill="F7F8FA"/>
+        </w:rPr>
+        <w:t xml:space="preserve"> on the object receiving shadow and renders the object with </w:t>
+      </w:r>
+      <w:proofErr w:type="spellStart"/>
+      <w:r>
+        <w:t>ShadowMap.shader</w:t>
+      </w:r>
+      <w:proofErr w:type="spellEnd"/>
+      <w:r>
+        <w:rPr>
+          <w:rStyle w:val="tgt"/>
+          <w:rFonts w:ascii="Arial" w:hAnsi="Arial" w:cs="Arial"/>
+          <w:color w:val="333333"/>
+          <w:szCs w:val="21"/>
+          <w:shd w:val="clear" w:color="auto" w:fill="F7F8FA"/>
+        </w:rPr>
+        <w:t>.</w:t>
+      </w:r>
+      <w:r>
+        <w:t xml:space="preserve"> </w:t>
+      </w:r>
       <w:proofErr w:type="spellStart"/>
       <w:r>
         <w:t>ShadowMap.cs</w:t>
@@ -1164,27 +942,89 @@
           <w:szCs w:val="21"/>
           <w:shd w:val="clear" w:color="auto" w:fill="F7F8FA"/>
         </w:rPr>
-        <w:t xml:space="preserve">then </w:t>
-      </w:r>
-      <w:r>
-        <w:rPr>
-          <w:rStyle w:val="tgt"/>
-          <w:rFonts w:ascii="Arial" w:hAnsi="Arial" w:cs="Arial"/>
-          <w:color w:val="333333"/>
-          <w:szCs w:val="21"/>
-          <w:shd w:val="clear" w:color="auto" w:fill="F7F8FA"/>
-        </w:rPr>
-        <w:t>is attached</w:t>
-      </w:r>
-      <w:r>
-        <w:rPr>
-          <w:rStyle w:val="tgt"/>
-          <w:rFonts w:ascii="Arial" w:hAnsi="Arial" w:cs="Arial"/>
-          <w:color w:val="333333"/>
-          <w:szCs w:val="21"/>
-          <w:shd w:val="clear" w:color="auto" w:fill="F7F8FA"/>
-        </w:rPr>
-        <w:t xml:space="preserve"> on the object receiving shadow and renders the object with </w:t>
+        <w:t>is</w:t>
+      </w:r>
+      <w:r>
+        <w:rPr>
+          <w:rStyle w:val="tgt"/>
+          <w:rFonts w:ascii="Arial" w:hAnsi="Arial" w:cs="Arial"/>
+          <w:color w:val="333333"/>
+          <w:szCs w:val="21"/>
+          <w:shd w:val="clear" w:color="auto" w:fill="F7F8FA"/>
+        </w:rPr>
+        <w:t xml:space="preserve"> </w:t>
+      </w:r>
+      <w:r>
+        <w:rPr>
+          <w:rStyle w:val="tgt"/>
+          <w:rFonts w:ascii="Arial" w:hAnsi="Arial" w:cs="Arial"/>
+          <w:color w:val="333333"/>
+          <w:szCs w:val="21"/>
+          <w:shd w:val="clear" w:color="auto" w:fill="F7F8FA"/>
+        </w:rPr>
+        <w:t>used to pass</w:t>
+      </w:r>
+      <w:r>
+        <w:rPr>
+          <w:rStyle w:val="tgt"/>
+          <w:rFonts w:ascii="Arial" w:hAnsi="Arial" w:cs="Arial"/>
+          <w:color w:val="333333"/>
+          <w:szCs w:val="21"/>
+          <w:shd w:val="clear" w:color="auto" w:fill="F7F8FA"/>
+        </w:rPr>
+        <w:t xml:space="preserve"> </w:t>
+      </w:r>
+      <w:r>
+        <w:rPr>
+          <w:rStyle w:val="tgt"/>
+          <w:rFonts w:ascii="Arial" w:hAnsi="Arial" w:cs="Arial"/>
+          <w:color w:val="333333"/>
+          <w:szCs w:val="21"/>
+          <w:shd w:val="clear" w:color="auto" w:fill="F7F8FA"/>
+        </w:rPr>
+        <w:t xml:space="preserve">parameters of </w:t>
+      </w:r>
+      <w:r>
+        <w:rPr>
+          <w:rStyle w:val="tgt"/>
+          <w:rFonts w:ascii="Arial" w:hAnsi="Arial" w:cs="Arial"/>
+          <w:color w:val="333333"/>
+          <w:szCs w:val="21"/>
+          <w:shd w:val="clear" w:color="auto" w:fill="F7F8FA"/>
+        </w:rPr>
+        <w:t>the</w:t>
+      </w:r>
+      <w:r>
+        <w:rPr>
+          <w:rStyle w:val="tgt"/>
+          <w:rFonts w:ascii="Arial" w:hAnsi="Arial" w:cs="Arial"/>
+          <w:color w:val="333333"/>
+          <w:szCs w:val="21"/>
+          <w:shd w:val="clear" w:color="auto" w:fill="F7F8FA"/>
+        </w:rPr>
+        <w:t xml:space="preserve"> </w:t>
+      </w:r>
+      <w:proofErr w:type="spellStart"/>
+      <w:r>
+        <w:rPr>
+          <w:rStyle w:val="tgt"/>
+          <w:rFonts w:ascii="Arial" w:hAnsi="Arial" w:cs="Arial"/>
+          <w:color w:val="333333"/>
+          <w:szCs w:val="21"/>
+          <w:shd w:val="clear" w:color="auto" w:fill="F7F8FA"/>
+        </w:rPr>
+        <w:t>LightCamera</w:t>
+      </w:r>
+      <w:proofErr w:type="spellEnd"/>
+      <w:r>
+        <w:rPr>
+          <w:rStyle w:val="tgt"/>
+          <w:rFonts w:ascii="Arial" w:hAnsi="Arial" w:cs="Arial"/>
+          <w:color w:val="333333"/>
+          <w:szCs w:val="21"/>
+          <w:shd w:val="clear" w:color="auto" w:fill="F7F8FA"/>
+        </w:rPr>
+        <w:t xml:space="preserve">. </w:t>
       </w:r>
       <w:proofErr w:type="spellStart"/>
       <w:r>
@@ -1192,145 +1032,17 @@
       </w:r>
       <w:proofErr w:type="spellEnd"/>
       <w:r>
-        <w:rPr>
-          <w:rStyle w:val="tgt"/>
-          <w:rFonts w:ascii="Arial" w:hAnsi="Arial" w:cs="Arial"/>
-          <w:color w:val="333333"/>
-          <w:szCs w:val="21"/>
-          <w:shd w:val="clear" w:color="auto" w:fill="F7F8FA"/>
-        </w:rPr>
-        <w:t>.</w:t>
-      </w:r>
-      <w:r>
         <w:t xml:space="preserve"> </w:t>
       </w:r>
-      <w:proofErr w:type="spellStart"/>
-      <w:r>
-        <w:t>ShadowMap.cs</w:t>
-      </w:r>
-      <w:proofErr w:type="spellEnd"/>
-      <w:r>
-        <w:t xml:space="preserve"> </w:t>
-      </w:r>
-      <w:r>
-        <w:rPr>
-          <w:rStyle w:val="tgt"/>
-          <w:rFonts w:ascii="Arial" w:hAnsi="Arial" w:cs="Arial"/>
-          <w:color w:val="333333"/>
-          <w:szCs w:val="21"/>
-          <w:shd w:val="clear" w:color="auto" w:fill="F7F8FA"/>
-        </w:rPr>
-        <w:t>is</w:t>
-      </w:r>
-      <w:r>
-        <w:rPr>
-          <w:rStyle w:val="tgt"/>
-          <w:rFonts w:ascii="Arial" w:hAnsi="Arial" w:cs="Arial"/>
-          <w:color w:val="333333"/>
-          <w:szCs w:val="21"/>
-          <w:shd w:val="clear" w:color="auto" w:fill="F7F8FA"/>
-        </w:rPr>
-        <w:t xml:space="preserve"> </w:t>
-      </w:r>
-      <w:r>
-        <w:rPr>
-          <w:rStyle w:val="tgt"/>
-          <w:rFonts w:ascii="Arial" w:hAnsi="Arial" w:cs="Arial"/>
-          <w:color w:val="333333"/>
-          <w:szCs w:val="21"/>
-          <w:shd w:val="clear" w:color="auto" w:fill="F7F8FA"/>
-        </w:rPr>
-        <w:t>used to pass</w:t>
-      </w:r>
-      <w:r>
-        <w:rPr>
-          <w:rStyle w:val="tgt"/>
-          <w:rFonts w:ascii="Arial" w:hAnsi="Arial" w:cs="Arial"/>
-          <w:color w:val="333333"/>
-          <w:szCs w:val="21"/>
-          <w:shd w:val="clear" w:color="auto" w:fill="F7F8FA"/>
-        </w:rPr>
-        <w:t xml:space="preserve"> </w:t>
-      </w:r>
-      <w:r>
-        <w:rPr>
-          <w:rStyle w:val="tgt"/>
-          <w:rFonts w:ascii="Arial" w:hAnsi="Arial" w:cs="Arial"/>
-          <w:color w:val="333333"/>
-          <w:szCs w:val="21"/>
-          <w:shd w:val="clear" w:color="auto" w:fill="F7F8FA"/>
-        </w:rPr>
-        <w:t xml:space="preserve">parameters of </w:t>
-      </w:r>
-      <w:r>
-        <w:rPr>
-          <w:rStyle w:val="tgt"/>
-          <w:rFonts w:ascii="Arial" w:hAnsi="Arial" w:cs="Arial"/>
-          <w:color w:val="333333"/>
-          <w:szCs w:val="21"/>
-          <w:shd w:val="clear" w:color="auto" w:fill="F7F8FA"/>
-        </w:rPr>
-        <w:t>the</w:t>
-      </w:r>
-      <w:r>
-        <w:rPr>
-          <w:rStyle w:val="tgt"/>
-          <w:rFonts w:ascii="Arial" w:hAnsi="Arial" w:cs="Arial"/>
-          <w:color w:val="333333"/>
-          <w:szCs w:val="21"/>
-          <w:shd w:val="clear" w:color="auto" w:fill="F7F8FA"/>
-        </w:rPr>
-        <w:t xml:space="preserve"> </w:t>
-      </w:r>
-      <w:proofErr w:type="spellStart"/>
-      <w:r>
-        <w:rPr>
-          <w:rStyle w:val="tgt"/>
-          <w:rFonts w:ascii="Arial" w:hAnsi="Arial" w:cs="Arial"/>
-          <w:color w:val="333333"/>
-          <w:szCs w:val="21"/>
-          <w:shd w:val="clear" w:color="auto" w:fill="F7F8FA"/>
-        </w:rPr>
-        <w:t>LightCamera</w:t>
-      </w:r>
-      <w:proofErr w:type="spellEnd"/>
-      <w:r>
-        <w:rPr>
-          <w:rStyle w:val="tgt"/>
-          <w:rFonts w:ascii="Arial" w:hAnsi="Arial" w:cs="Arial"/>
-          <w:color w:val="333333"/>
-          <w:szCs w:val="21"/>
-          <w:shd w:val="clear" w:color="auto" w:fill="F7F8FA"/>
-        </w:rPr>
-        <w:t xml:space="preserve">. </w:t>
-      </w:r>
-      <w:proofErr w:type="spellStart"/>
-      <w:r>
-        <w:t>ShadowMap.shader</w:t>
-      </w:r>
-      <w:proofErr w:type="spellEnd"/>
-      <w:r>
-        <w:t xml:space="preserve"> </w:t>
-      </w:r>
-      <w:r>
-        <w:rPr>
-          <w:rStyle w:val="tgt"/>
-          <w:rFonts w:ascii="Arial" w:hAnsi="Arial" w:cs="Arial"/>
-          <w:color w:val="333333"/>
-          <w:szCs w:val="21"/>
-          <w:shd w:val="clear" w:color="auto" w:fill="F7F8FA"/>
-        </w:rPr>
-        <w:t>draws the shadow effect correctly according to the result of depth comparison</w:t>
-      </w:r>
-      <w:r>
-        <w:rPr>
-          <w:rStyle w:val="tgt"/>
-          <w:rFonts w:ascii="Arial" w:hAnsi="Arial" w:cs="Arial"/>
-          <w:color w:val="333333"/>
-          <w:szCs w:val="21"/>
-          <w:shd w:val="clear" w:color="auto" w:fill="F7F8FA"/>
-        </w:rPr>
-        <w:t>.</w:t>
+      <w:r>
+        <w:rPr>
+          <w:rStyle w:val="tgt"/>
+          <w:rFonts w:ascii="Arial" w:hAnsi="Arial" w:cs="Arial"/>
+          <w:color w:val="333333"/>
+          <w:szCs w:val="21"/>
+          <w:shd w:val="clear" w:color="auto" w:fill="F7F8FA"/>
+        </w:rPr>
+        <w:t>draws the shadow effect correctly according to the result of depth comparison.</w:t>
       </w:r>
     </w:p>
     <w:p>
@@ -1342,7 +1054,7 @@
         </w:numPr>
         <w:ind w:firstLineChars="0"/>
         <w:rPr>
-          <w:rFonts w:ascii="微软雅黑" w:eastAsia="微软雅黑" w:hAnsi="微软雅黑" w:hint="eastAsia"/>
+          <w:rFonts w:ascii="微软雅黑" w:eastAsia="微软雅黑" w:hAnsi="微软雅黑"/>
           <w:color w:val="4F4F4F"/>
         </w:rPr>
       </w:pPr>
@@ -1354,17 +1066,7 @@
           <w:szCs w:val="21"/>
           <w:shd w:val="clear" w:color="auto" w:fill="F7F8FA"/>
         </w:rPr>
-        <w:t>The effect is as follow</w:t>
-      </w:r>
-      <w:r>
-        <w:rPr>
-          <w:rStyle w:val="tgt"/>
-          <w:rFonts w:ascii="Arial" w:hAnsi="Arial" w:cs="Arial"/>
-          <w:color w:val="333333"/>
-          <w:szCs w:val="21"/>
-          <w:shd w:val="clear" w:color="auto" w:fill="F7F8FA"/>
-        </w:rPr>
-        <w:t>:</w:t>
+        <w:t>The effect is as follow:</w:t>
       </w:r>
       <w:r>
         <w:rPr>
@@ -1379,12 +1081,11 @@
         <w:rPr>
           <w:noProof/>
         </w:rPr>
-        <w:lastRenderedPageBreak/>
         <w:drawing>
-          <wp:inline distT="0" distB="0" distL="0" distR="0" wp14:anchorId="3F86247F" wp14:editId="7DEF600B">
-            <wp:extent cx="5274310" cy="3497580"/>
-            <wp:effectExtent l="0" t="0" r="2540" b="7620"/>
-            <wp:docPr id="1" name="图片 1" descr="https://img-blog.csdn.net/20160729174928188?watermark/2/text/aHR0cDovL2Jsb2cuY3Nkbi5uZXQv/font/5a6L5L2T/fontsize/400/fill/I0JBQkFCMA==/dissolve/70/gravity/Center"/>
+          <wp:inline distT="0" distB="0" distL="0" distR="0" wp14:anchorId="1107606D" wp14:editId="1EA3566E">
+            <wp:extent cx="5274310" cy="3047365"/>
+            <wp:effectExtent l="0" t="0" r="2540" b="635"/>
+            <wp:docPr id="1" name="图片 1"/>
             <wp:cNvGraphicFramePr>
               <a:graphicFrameLocks xmlns:a="http://schemas.openxmlformats.org/drawingml/2006/main" noChangeAspect="1"/>
             </wp:cNvGraphicFramePr>
@@ -1392,36 +1093,23 @@
               <a:graphicData uri="http://schemas.openxmlformats.org/drawingml/2006/picture">
                 <pic:pic xmlns:pic="http://schemas.openxmlformats.org/drawingml/2006/picture">
                   <pic:nvPicPr>
-                    <pic:cNvPr id="0" name="Picture 1" descr="https://img-blog.csdn.net/20160729174928188?watermark/2/text/aHR0cDovL2Jsb2cuY3Nkbi5uZXQv/font/5a6L5L2T/fontsize/400/fill/I0JBQkFCMA==/dissolve/70/gravity/Center"/>
-                    <pic:cNvPicPr>
-                      <a:picLocks noChangeAspect="1" noChangeArrowheads="1"/>
-                    </pic:cNvPicPr>
+                    <pic:cNvPr id="1" name=""/>
+                    <pic:cNvPicPr/>
                   </pic:nvPicPr>
                   <pic:blipFill>
-                    <a:blip r:embed="rId5">
-                      <a:extLst>
-                        <a:ext uri="{28A0092B-C50C-407E-A947-70E740481C1C}">
-                          <a14:useLocalDpi xmlns:a14="http://schemas.microsoft.com/office/drawing/2010/main" val="0"/>
-                        </a:ext>
-                      </a:extLst>
-                    </a:blip>
-                    <a:srcRect/>
+                    <a:blip r:embed="rId5"/>
                     <a:stretch>
                       <a:fillRect/>
                     </a:stretch>
                   </pic:blipFill>
-                  <pic:spPr bwMode="auto">
+                  <pic:spPr>
                     <a:xfrm>
                       <a:off x="0" y="0"/>
-                      <a:ext cx="5274310" cy="3497580"/>
+                      <a:ext cx="5274310" cy="3047365"/>
                     </a:xfrm>
                     <a:prstGeom prst="rect">
                       <a:avLst/>
                     </a:prstGeom>
-                    <a:noFill/>
-                    <a:ln>
-                      <a:noFill/>
-                    </a:ln>
                   </pic:spPr>
                 </pic:pic>
               </a:graphicData>
@@ -1434,29 +1122,25 @@
       <w:pPr>
         <w:rPr>
           <w:rStyle w:val="tgt"/>
-          <w:rFonts w:ascii="Arial" w:hAnsi="Arial" w:cs="Arial" w:hint="eastAsia"/>
-          <w:color w:val="333333"/>
-          <w:szCs w:val="21"/>
-          <w:shd w:val="clear" w:color="auto" w:fill="F7F8FA"/>
-        </w:rPr>
-      </w:pPr>
-      <w:r>
-        <w:rPr>
-          <w:rStyle w:val="tgt"/>
-          <w:rFonts w:ascii="Arial" w:hAnsi="Arial" w:cs="Arial"/>
-          <w:color w:val="333333"/>
-          <w:szCs w:val="21"/>
-          <w:shd w:val="clear" w:color="auto" w:fill="F7F8FA"/>
-        </w:rPr>
+          <w:rFonts w:ascii="Arial" w:hAnsi="Arial" w:cs="Arial"/>
+          <w:color w:val="333333"/>
+          <w:szCs w:val="21"/>
+          <w:shd w:val="clear" w:color="auto" w:fill="F7F8FA"/>
+        </w:rPr>
+      </w:pPr>
+      <w:r>
+        <w:rPr>
+          <w:rStyle w:val="tgt"/>
+          <w:rFonts w:ascii="Arial" w:hAnsi="Arial" w:cs="Arial"/>
+          <w:color w:val="333333"/>
+          <w:szCs w:val="21"/>
+          <w:shd w:val="clear" w:color="auto" w:fill="F7F8FA"/>
+        </w:rPr>
+        <w:lastRenderedPageBreak/>
         <w:t>Information about this scene are often shared in my blog:</w:t>
       </w:r>
     </w:p>
     <w:p>
-      <w:pPr>
-        <w:rPr>
-          <w:rFonts w:hint="eastAsia"/>
-        </w:rPr>
-      </w:pPr>
       <w:r>
         <w:t>https://blog.csdn.net/aceyan0718/article/details/52067264</w:t>
       </w:r>
@@ -1465,9 +1149,6 @@
       <w:pPr>
         <w:pStyle w:val="a3"/>
         <w:ind w:left="360" w:firstLineChars="0" w:firstLine="0"/>
-        <w:rPr>
-          <w:rFonts w:hint="eastAsia"/>
-        </w:rPr>
       </w:pPr>
     </w:p>
     <w:p>
@@ -1568,47 +1249,7 @@
           <w:szCs w:val="21"/>
           <w:shd w:val="clear" w:color="auto" w:fill="F7F8FA"/>
         </w:rPr>
-        <w:t xml:space="preserve">In this </w:t>
-      </w:r>
-      <w:r>
-        <w:rPr>
-          <w:rStyle w:val="tgt"/>
-          <w:rFonts w:ascii="Arial" w:hAnsi="Arial" w:cs="Arial"/>
-          <w:color w:val="333333"/>
-          <w:szCs w:val="21"/>
-          <w:shd w:val="clear" w:color="auto" w:fill="F7F8FA"/>
-        </w:rPr>
-        <w:t>scene</w:t>
-      </w:r>
-      <w:r>
-        <w:rPr>
-          <w:rStyle w:val="tgt"/>
-          <w:rFonts w:ascii="Arial" w:hAnsi="Arial" w:cs="Arial"/>
-          <w:color w:val="333333"/>
-          <w:szCs w:val="21"/>
-          <w:shd w:val="clear" w:color="auto" w:fill="F7F8FA"/>
-        </w:rPr>
-        <w:t>, I use the unity</w:t>
-      </w:r>
-      <w:r>
-        <w:rPr>
-          <w:rStyle w:val="tgt"/>
-          <w:rFonts w:ascii="Arial" w:hAnsi="Arial" w:cs="Arial"/>
-          <w:color w:val="333333"/>
-          <w:szCs w:val="21"/>
-          <w:shd w:val="clear" w:color="auto" w:fill="F7F8FA"/>
-        </w:rPr>
-        <w:t>3D</w:t>
-      </w:r>
-      <w:r>
-        <w:rPr>
-          <w:rStyle w:val="tgt"/>
-          <w:rFonts w:ascii="Arial" w:hAnsi="Arial" w:cs="Arial"/>
-          <w:color w:val="333333"/>
-          <w:szCs w:val="21"/>
-          <w:shd w:val="clear" w:color="auto" w:fill="F7F8FA"/>
-        </w:rPr>
-        <w:t xml:space="preserve"> Projector to implement the shadow effect, which is an alternative to </w:t>
+        <w:t xml:space="preserve">In this scene, I use the unity3D Projector to implement the shadow effect, which is an alternative to </w:t>
       </w:r>
       <w:proofErr w:type="spellStart"/>
       <w:r>
@@ -1630,87 +1271,7 @@
           <w:szCs w:val="21"/>
           <w:shd w:val="clear" w:color="auto" w:fill="F7F8FA"/>
         </w:rPr>
-        <w:t xml:space="preserve"> </w:t>
-      </w:r>
-      <w:r>
-        <w:rPr>
-          <w:rStyle w:val="tgt"/>
-          <w:rFonts w:ascii="Arial" w:hAnsi="Arial" w:cs="Arial"/>
-          <w:color w:val="333333"/>
-          <w:szCs w:val="21"/>
-          <w:shd w:val="clear" w:color="auto" w:fill="F7F8FA"/>
-        </w:rPr>
-        <w:t>with high</w:t>
-      </w:r>
-      <w:r>
-        <w:rPr>
-          <w:rStyle w:val="tgt"/>
-          <w:rFonts w:ascii="Arial" w:hAnsi="Arial" w:cs="Arial"/>
-          <w:color w:val="333333"/>
-          <w:szCs w:val="21"/>
-          <w:shd w:val="clear" w:color="auto" w:fill="F7F8FA"/>
-        </w:rPr>
-        <w:t>er</w:t>
-      </w:r>
-      <w:r>
-        <w:rPr>
-          <w:rStyle w:val="tgt"/>
-          <w:rFonts w:ascii="Arial" w:hAnsi="Arial" w:cs="Arial"/>
-          <w:color w:val="333333"/>
-          <w:szCs w:val="21"/>
-          <w:shd w:val="clear" w:color="auto" w:fill="F7F8FA"/>
-        </w:rPr>
-        <w:t xml:space="preserve"> performance and is more suitable for implementing simple shadow effect in the mobile platform.</w:t>
-      </w:r>
-      <w:r>
-        <w:rPr>
-          <w:rStyle w:val="tgt"/>
-          <w:rFonts w:ascii="Arial" w:hAnsi="Arial" w:cs="Arial"/>
-          <w:color w:val="333333"/>
-          <w:szCs w:val="21"/>
-          <w:shd w:val="clear" w:color="auto" w:fill="F7F8FA"/>
-        </w:rPr>
-        <w:t xml:space="preserve"> </w:t>
-      </w:r>
-      <w:r>
-        <w:rPr>
-          <w:rStyle w:val="tgt"/>
-          <w:rFonts w:ascii="Arial" w:hAnsi="Arial" w:cs="Arial"/>
-          <w:color w:val="333333"/>
-          <w:szCs w:val="21"/>
-          <w:shd w:val="clear" w:color="auto" w:fill="F7F8FA"/>
-        </w:rPr>
-        <w:t xml:space="preserve">And this method has been successfully used in </w:t>
-      </w:r>
-      <w:r>
-        <w:rPr>
-          <w:rStyle w:val="tgt"/>
-          <w:rFonts w:ascii="Arial" w:hAnsi="Arial" w:cs="Arial"/>
-          <w:color w:val="333333"/>
-          <w:szCs w:val="21"/>
-          <w:shd w:val="clear" w:color="auto" w:fill="F7F8FA"/>
-        </w:rPr>
-        <w:t xml:space="preserve">several </w:t>
-      </w:r>
-      <w:r>
-        <w:rPr>
-          <w:rStyle w:val="tgt"/>
-          <w:rFonts w:ascii="Arial" w:hAnsi="Arial" w:cs="Arial"/>
-          <w:color w:val="333333"/>
-          <w:szCs w:val="21"/>
-          <w:shd w:val="clear" w:color="auto" w:fill="F7F8FA"/>
-        </w:rPr>
-        <w:t>mobile game projects</w:t>
-      </w:r>
-      <w:r>
-        <w:rPr>
-          <w:rStyle w:val="tgt"/>
-          <w:rFonts w:ascii="Arial" w:hAnsi="Arial" w:cs="Arial"/>
-          <w:color w:val="333333"/>
-          <w:szCs w:val="21"/>
-          <w:shd w:val="clear" w:color="auto" w:fill="F7F8FA"/>
-        </w:rPr>
-        <w:t xml:space="preserve"> developed by me in the company where I worked before.</w:t>
+        <w:t xml:space="preserve"> with higher performance and is more suitable for implementing simple shadow effect in the mobile platform. And this method has been successfully used in several mobile game projects developed by me in the company where I worked before.</w:t>
       </w:r>
     </w:p>
     <w:p>
@@ -1790,7 +1351,7 @@
       <w:pPr>
         <w:rPr>
           <w:rStyle w:val="tgt"/>
-          <w:rFonts w:ascii="Arial" w:hAnsi="Arial" w:cs="Arial" w:hint="eastAsia"/>
+          <w:rFonts w:ascii="Arial" w:hAnsi="Arial" w:cs="Arial"/>
           <w:color w:val="333333"/>
           <w:szCs w:val="21"/>
           <w:shd w:val="clear" w:color="auto" w:fill="F7F8FA"/>
@@ -1928,6 +1489,78 @@
           <w:szCs w:val="21"/>
           <w:shd w:val="clear" w:color="auto" w:fill="F7F8FA"/>
         </w:rPr>
+        <w:t xml:space="preserve"> with a Camera component. Then I use the </w:t>
+      </w:r>
+      <w:proofErr w:type="spellStart"/>
+      <w:r>
+        <w:rPr>
+          <w:rStyle w:val="tgt"/>
+          <w:rFonts w:ascii="Arial" w:hAnsi="Arial" w:cs="Arial"/>
+          <w:color w:val="333333"/>
+          <w:szCs w:val="21"/>
+          <w:shd w:val="clear" w:color="auto" w:fill="F7F8FA"/>
+        </w:rPr>
+        <w:t>SetReplacementShader</w:t>
+      </w:r>
+      <w:proofErr w:type="spellEnd"/>
+      <w:r>
+        <w:rPr>
+          <w:rStyle w:val="tgt"/>
+          <w:rFonts w:ascii="Arial" w:hAnsi="Arial" w:cs="Arial"/>
+          <w:color w:val="333333"/>
+          <w:szCs w:val="21"/>
+          <w:shd w:val="clear" w:color="auto" w:fill="F7F8FA"/>
+        </w:rPr>
+        <w:t xml:space="preserve"> function to render the </w:t>
+      </w:r>
+      <w:r>
+        <w:rPr>
+          <w:rStyle w:val="tgt"/>
+          <w:rFonts w:ascii="Arial" w:hAnsi="Arial" w:cs="Arial"/>
+          <w:color w:val="333333"/>
+          <w:szCs w:val="21"/>
+          <w:shd w:val="clear" w:color="auto" w:fill="F7F8FA"/>
+        </w:rPr>
+        <w:t xml:space="preserve">shadow casters’ </w:t>
+      </w:r>
+      <w:r>
+        <w:rPr>
+          <w:rStyle w:val="tgt"/>
+          <w:rFonts w:ascii="Arial" w:hAnsi="Arial" w:cs="Arial"/>
+          <w:color w:val="333333"/>
+          <w:szCs w:val="21"/>
+          <w:shd w:val="clear" w:color="auto" w:fill="F7F8FA"/>
+        </w:rPr>
+        <w:t xml:space="preserve">(objects casting shadow) </w:t>
+      </w:r>
+      <w:r>
+        <w:rPr>
+          <w:rStyle w:val="tgt"/>
+          <w:rFonts w:ascii="Arial" w:hAnsi="Arial" w:cs="Arial"/>
+          <w:color w:val="333333"/>
+          <w:szCs w:val="21"/>
+          <w:shd w:val="clear" w:color="auto" w:fill="F7F8FA"/>
+        </w:rPr>
+        <w:t>‘profile’</w:t>
+      </w:r>
+      <w:r>
+        <w:rPr>
+          <w:rStyle w:val="tgt"/>
+          <w:rFonts w:ascii="Arial" w:hAnsi="Arial" w:cs="Arial"/>
+          <w:color w:val="333333"/>
+          <w:szCs w:val="21"/>
+          <w:shd w:val="clear" w:color="auto" w:fill="F7F8FA"/>
+        </w:rPr>
+        <w:t xml:space="preserve"> into a texture.</w:t>
+      </w:r>
+      <w:r>
+        <w:rPr>
+          <w:rStyle w:val="tgt"/>
+          <w:rFonts w:ascii="Arial" w:hAnsi="Arial" w:cs="Arial"/>
+          <w:color w:val="333333"/>
+          <w:szCs w:val="21"/>
+          <w:shd w:val="clear" w:color="auto" w:fill="F7F8FA"/>
+        </w:rPr>
         <w:t xml:space="preserve"> </w:t>
       </w:r>
       <w:r>
@@ -1938,188 +1571,6 @@
           <w:szCs w:val="21"/>
           <w:shd w:val="clear" w:color="auto" w:fill="F7F8FA"/>
         </w:rPr>
-        <w:t>with</w:t>
-      </w:r>
-      <w:r>
-        <w:rPr>
-          <w:rStyle w:val="tgt"/>
-          <w:rFonts w:ascii="Arial" w:hAnsi="Arial" w:cs="Arial"/>
-          <w:color w:val="333333"/>
-          <w:szCs w:val="21"/>
-          <w:shd w:val="clear" w:color="auto" w:fill="F7F8FA"/>
-        </w:rPr>
-        <w:t xml:space="preserve"> a </w:t>
-      </w:r>
-      <w:r>
-        <w:rPr>
-          <w:rStyle w:val="tgt"/>
-          <w:rFonts w:ascii="Arial" w:hAnsi="Arial" w:cs="Arial"/>
-          <w:color w:val="333333"/>
-          <w:szCs w:val="21"/>
-          <w:shd w:val="clear" w:color="auto" w:fill="F7F8FA"/>
-        </w:rPr>
-        <w:t>Camera</w:t>
-      </w:r>
-      <w:r>
-        <w:rPr>
-          <w:rStyle w:val="tgt"/>
-          <w:rFonts w:ascii="Arial" w:hAnsi="Arial" w:cs="Arial"/>
-          <w:color w:val="333333"/>
-          <w:szCs w:val="21"/>
-          <w:shd w:val="clear" w:color="auto" w:fill="F7F8FA"/>
-        </w:rPr>
-        <w:t xml:space="preserve"> component.</w:t>
-      </w:r>
-      <w:r>
-        <w:rPr>
-          <w:rStyle w:val="tgt"/>
-          <w:rFonts w:ascii="Arial" w:hAnsi="Arial" w:cs="Arial"/>
-          <w:color w:val="333333"/>
-          <w:szCs w:val="21"/>
-          <w:shd w:val="clear" w:color="auto" w:fill="F7F8FA"/>
-        </w:rPr>
-        <w:t xml:space="preserve"> </w:t>
-      </w:r>
-      <w:r>
-        <w:rPr>
-          <w:rStyle w:val="tgt"/>
-          <w:rFonts w:ascii="Arial" w:hAnsi="Arial" w:cs="Arial"/>
-          <w:color w:val="333333"/>
-          <w:szCs w:val="21"/>
-          <w:shd w:val="clear" w:color="auto" w:fill="F7F8FA"/>
-        </w:rPr>
-        <w:t>The</w:t>
-      </w:r>
-      <w:r>
-        <w:rPr>
-          <w:rStyle w:val="tgt"/>
-          <w:rFonts w:ascii="Arial" w:hAnsi="Arial" w:cs="Arial"/>
-          <w:color w:val="333333"/>
-          <w:szCs w:val="21"/>
-          <w:shd w:val="clear" w:color="auto" w:fill="F7F8FA"/>
-        </w:rPr>
-        <w:t>n I use</w:t>
-      </w:r>
-      <w:r>
-        <w:rPr>
-          <w:rStyle w:val="tgt"/>
-          <w:rFonts w:ascii="Arial" w:hAnsi="Arial" w:cs="Arial"/>
-          <w:color w:val="333333"/>
-          <w:szCs w:val="21"/>
-          <w:shd w:val="clear" w:color="auto" w:fill="F7F8FA"/>
-        </w:rPr>
-        <w:t xml:space="preserve"> the </w:t>
-      </w:r>
-      <w:proofErr w:type="spellStart"/>
-      <w:r>
-        <w:rPr>
-          <w:rStyle w:val="tgt"/>
-          <w:rFonts w:ascii="Arial" w:hAnsi="Arial" w:cs="Arial"/>
-          <w:color w:val="333333"/>
-          <w:szCs w:val="21"/>
-          <w:shd w:val="clear" w:color="auto" w:fill="F7F8FA"/>
-        </w:rPr>
-        <w:t>SetReplacementShader</w:t>
-      </w:r>
-      <w:proofErr w:type="spellEnd"/>
-      <w:r>
-        <w:rPr>
-          <w:rStyle w:val="tgt"/>
-          <w:rFonts w:ascii="Arial" w:hAnsi="Arial" w:cs="Arial"/>
-          <w:color w:val="333333"/>
-          <w:szCs w:val="21"/>
-          <w:shd w:val="clear" w:color="auto" w:fill="F7F8FA"/>
-        </w:rPr>
-        <w:t xml:space="preserve"> function to render the </w:t>
-      </w:r>
-      <w:r>
-        <w:rPr>
-          <w:rStyle w:val="tgt"/>
-          <w:rFonts w:ascii="Arial" w:hAnsi="Arial" w:cs="Arial"/>
-          <w:color w:val="333333"/>
-          <w:szCs w:val="21"/>
-          <w:shd w:val="clear" w:color="auto" w:fill="F7F8FA"/>
-        </w:rPr>
-        <w:t xml:space="preserve">shadow casters’ </w:t>
-      </w:r>
-      <w:r>
-        <w:rPr>
-          <w:rStyle w:val="tgt"/>
-          <w:rFonts w:ascii="Arial" w:hAnsi="Arial" w:cs="Arial"/>
-          <w:color w:val="333333"/>
-          <w:szCs w:val="21"/>
-          <w:shd w:val="clear" w:color="auto" w:fill="F7F8FA"/>
-        </w:rPr>
-        <w:t>(objects casting shadow)</w:t>
-      </w:r>
-      <w:r>
-        <w:rPr>
-          <w:rStyle w:val="tgt"/>
-          <w:rFonts w:ascii="Arial" w:hAnsi="Arial" w:cs="Arial"/>
-          <w:color w:val="333333"/>
-          <w:szCs w:val="21"/>
-          <w:shd w:val="clear" w:color="auto" w:fill="F7F8FA"/>
-        </w:rPr>
-        <w:t xml:space="preserve"> </w:t>
-      </w:r>
-      <w:r>
-        <w:rPr>
-          <w:rStyle w:val="tgt"/>
-          <w:rFonts w:ascii="Arial" w:hAnsi="Arial" w:cs="Arial"/>
-          <w:color w:val="333333"/>
-          <w:szCs w:val="21"/>
-          <w:shd w:val="clear" w:color="auto" w:fill="F7F8FA"/>
-        </w:rPr>
-        <w:t>‘</w:t>
-      </w:r>
-      <w:r>
-        <w:rPr>
-          <w:rStyle w:val="tgt"/>
-          <w:rFonts w:ascii="Arial" w:hAnsi="Arial" w:cs="Arial"/>
-          <w:color w:val="333333"/>
-          <w:szCs w:val="21"/>
-          <w:shd w:val="clear" w:color="auto" w:fill="F7F8FA"/>
-        </w:rPr>
-        <w:t>profile</w:t>
-      </w:r>
-      <w:r>
-        <w:rPr>
-          <w:rStyle w:val="tgt"/>
-          <w:rFonts w:ascii="Arial" w:hAnsi="Arial" w:cs="Arial"/>
-          <w:color w:val="333333"/>
-          <w:szCs w:val="21"/>
-          <w:shd w:val="clear" w:color="auto" w:fill="F7F8FA"/>
-        </w:rPr>
-        <w:t>’</w:t>
-      </w:r>
-      <w:r>
-        <w:rPr>
-          <w:rStyle w:val="tgt"/>
-          <w:rFonts w:ascii="Arial" w:hAnsi="Arial" w:cs="Arial"/>
-          <w:color w:val="333333"/>
-          <w:szCs w:val="21"/>
-          <w:shd w:val="clear" w:color="auto" w:fill="F7F8FA"/>
-        </w:rPr>
-        <w:t xml:space="preserve"> into a texture.</w:t>
-      </w:r>
-      <w:r>
-        <w:rPr>
-          <w:rStyle w:val="tgt"/>
-          <w:rFonts w:ascii="Arial" w:hAnsi="Arial" w:cs="Arial"/>
-          <w:color w:val="333333"/>
-          <w:szCs w:val="21"/>
-          <w:shd w:val="clear" w:color="auto" w:fill="F7F8FA"/>
-        </w:rPr>
-        <w:t xml:space="preserve"> </w:t>
-      </w:r>
-      <w:r>
-        <w:rPr>
-          <w:rStyle w:val="tgt"/>
-          <w:rFonts w:ascii="Arial" w:hAnsi="Arial" w:cs="Arial"/>
-          <w:color w:val="333333"/>
-          <w:szCs w:val="21"/>
-          <w:shd w:val="clear" w:color="auto" w:fill="F7F8FA"/>
-        </w:rPr>
         <w:t>The texture was then projected into the shaded object surface</w:t>
       </w:r>
       <w:r>
@@ -2130,17 +1581,7 @@
           <w:szCs w:val="21"/>
           <w:shd w:val="clear" w:color="auto" w:fill="F7F8FA"/>
         </w:rPr>
-        <w:t xml:space="preserve"> </w:t>
-      </w:r>
-      <w:r>
-        <w:rPr>
-          <w:rStyle w:val="tgt"/>
-          <w:rFonts w:ascii="Arial" w:hAnsi="Arial" w:cs="Arial"/>
-          <w:color w:val="333333"/>
-          <w:szCs w:val="21"/>
-          <w:shd w:val="clear" w:color="auto" w:fill="F7F8FA"/>
-        </w:rPr>
-        <w:t>as the shadow</w:t>
+        <w:t xml:space="preserve"> as the shadow</w:t>
       </w:r>
       <w:r>
         <w:rPr>
@@ -2237,12 +1678,11 @@
         <w:rPr>
           <w:noProof/>
         </w:rPr>
-        <w:lastRenderedPageBreak/>
         <w:drawing>
-          <wp:inline distT="0" distB="0" distL="0" distR="0" wp14:anchorId="2B9F8B71" wp14:editId="6560F066">
-            <wp:extent cx="5274310" cy="4263390"/>
-            <wp:effectExtent l="0" t="0" r="2540" b="3810"/>
-            <wp:docPr id="3" name="图片 3" descr="https://img-blog.csdn.net/20161123112459821?watermark/2/text/aHR0cDovL2Jsb2cuY3Nkbi5uZXQv/font/5a6L5L2T/fontsize/400/fill/I0JBQkFCMA==/dissolve/70/gravity/SouthEast"/>
+          <wp:inline distT="0" distB="0" distL="0" distR="0" wp14:anchorId="4C75DB23" wp14:editId="6D0866CF">
+            <wp:extent cx="5274310" cy="2998470"/>
+            <wp:effectExtent l="0" t="0" r="2540" b="0"/>
+            <wp:docPr id="4" name="图片 4"/>
             <wp:cNvGraphicFramePr>
               <a:graphicFrameLocks xmlns:a="http://schemas.openxmlformats.org/drawingml/2006/main" noChangeAspect="1"/>
             </wp:cNvGraphicFramePr>
@@ -2250,36 +1690,23 @@
               <a:graphicData uri="http://schemas.openxmlformats.org/drawingml/2006/picture">
                 <pic:pic xmlns:pic="http://schemas.openxmlformats.org/drawingml/2006/picture">
                   <pic:nvPicPr>
-                    <pic:cNvPr id="0" name="Picture 5" descr="https://img-blog.csdn.net/20161123112459821?watermark/2/text/aHR0cDovL2Jsb2cuY3Nkbi5uZXQv/font/5a6L5L2T/fontsize/400/fill/I0JBQkFCMA==/dissolve/70/gravity/SouthEast"/>
-                    <pic:cNvPicPr>
-                      <a:picLocks noChangeAspect="1" noChangeArrowheads="1"/>
-                    </pic:cNvPicPr>
+                    <pic:cNvPr id="1" name=""/>
+                    <pic:cNvPicPr/>
                   </pic:nvPicPr>
                   <pic:blipFill>
-                    <a:blip r:embed="rId6">
-                      <a:extLst>
-                        <a:ext uri="{28A0092B-C50C-407E-A947-70E740481C1C}">
-                          <a14:useLocalDpi xmlns:a14="http://schemas.microsoft.com/office/drawing/2010/main" val="0"/>
-                        </a:ext>
-                      </a:extLst>
-                    </a:blip>
-                    <a:srcRect/>
+                    <a:blip r:embed="rId6"/>
                     <a:stretch>
                       <a:fillRect/>
                     </a:stretch>
                   </pic:blipFill>
-                  <pic:spPr bwMode="auto">
+                  <pic:spPr>
                     <a:xfrm>
                       <a:off x="0" y="0"/>
-                      <a:ext cx="5274310" cy="4263390"/>
+                      <a:ext cx="5274310" cy="2998470"/>
                     </a:xfrm>
                     <a:prstGeom prst="rect">
                       <a:avLst/>
                     </a:prstGeom>
-                    <a:noFill/>
-                    <a:ln>
-                      <a:noFill/>
-                    </a:ln>
                   </pic:spPr>
                 </pic:pic>
               </a:graphicData>
@@ -2315,7 +1742,7 @@
       <w:pPr>
         <w:rPr>
           <w:rStyle w:val="tgt"/>
-          <w:rFonts w:ascii="Arial" w:hAnsi="Arial" w:cs="Arial" w:hint="eastAsia"/>
+          <w:rFonts w:ascii="Arial" w:hAnsi="Arial" w:cs="Arial"/>
           <w:color w:val="333333"/>
           <w:szCs w:val="21"/>
           <w:shd w:val="clear" w:color="auto" w:fill="F7F8FA"/>
@@ -2356,7 +1783,7 @@
       <w:pPr>
         <w:rPr>
           <w:rStyle w:val="tgt"/>
-          <w:rFonts w:ascii="Arial" w:hAnsi="Arial" w:cs="Arial" w:hint="eastAsia"/>
+          <w:rFonts w:ascii="Arial" w:hAnsi="Arial" w:cs="Arial"/>
           <w:color w:val="333333"/>
           <w:szCs w:val="21"/>
           <w:shd w:val="clear" w:color="auto" w:fill="F7F8FA"/>
@@ -2370,7 +1797,7 @@
       <w:pPr>
         <w:rPr>
           <w:rStyle w:val="tgt"/>
-          <w:rFonts w:ascii="Arial" w:hAnsi="Arial" w:cs="Arial" w:hint="eastAsia"/>
+          <w:rFonts w:ascii="Arial" w:hAnsi="Arial" w:cs="Arial"/>
           <w:color w:val="333333"/>
           <w:szCs w:val="21"/>
           <w:shd w:val="clear" w:color="auto" w:fill="F7F8FA"/>
@@ -2411,11 +1838,6 @@
       <w:proofErr w:type="spellEnd"/>
     </w:p>
     <w:p>
-      <w:pPr>
-        <w:rPr>
-          <w:rFonts w:hint="eastAsia"/>
-        </w:rPr>
-      </w:pPr>
       <w:r>
         <w:rPr>
           <w:rStyle w:val="tgt"/>
@@ -2459,20 +1881,21 @@
         <w:ind w:firstLineChars="0"/>
         <w:rPr>
           <w:rStyle w:val="tgt"/>
-          <w:rFonts w:ascii="Arial" w:hAnsi="Arial" w:cs="Arial" w:hint="eastAsia"/>
-          <w:color w:val="333333"/>
-          <w:szCs w:val="21"/>
-          <w:shd w:val="clear" w:color="auto" w:fill="F7F8FA"/>
-        </w:rPr>
-      </w:pPr>
-      <w:r>
-        <w:rPr>
-          <w:rStyle w:val="tgt"/>
-          <w:rFonts w:ascii="Arial" w:hAnsi="Arial" w:cs="Arial"/>
-          <w:color w:val="333333"/>
-          <w:szCs w:val="21"/>
-          <w:shd w:val="clear" w:color="auto" w:fill="F7F8FA"/>
-        </w:rPr>
+          <w:rFonts w:ascii="Arial" w:hAnsi="Arial" w:cs="Arial"/>
+          <w:color w:val="333333"/>
+          <w:szCs w:val="21"/>
+          <w:shd w:val="clear" w:color="auto" w:fill="F7F8FA"/>
+        </w:rPr>
+      </w:pPr>
+      <w:r>
+        <w:rPr>
+          <w:rStyle w:val="tgt"/>
+          <w:rFonts w:ascii="Arial" w:hAnsi="Arial" w:cs="Arial"/>
+          <w:color w:val="333333"/>
+          <w:szCs w:val="21"/>
+          <w:shd w:val="clear" w:color="auto" w:fill="F7F8FA"/>
+        </w:rPr>
+        <w:lastRenderedPageBreak/>
         <w:t xml:space="preserve">By </w:t>
       </w:r>
       <w:r>
@@ -2523,67 +1946,7 @@
           <w:szCs w:val="21"/>
           <w:shd w:val="clear" w:color="auto" w:fill="F7F8FA"/>
         </w:rPr>
-        <w:t>simulate lightning effects</w:t>
-      </w:r>
-      <w:r>
-        <w:rPr>
-          <w:rStyle w:val="tgt"/>
-          <w:rFonts w:ascii="Arial" w:hAnsi="Arial" w:cs="Arial"/>
-          <w:color w:val="333333"/>
-          <w:szCs w:val="21"/>
-          <w:shd w:val="clear" w:color="auto" w:fill="F7F8FA"/>
-        </w:rPr>
-        <w:t xml:space="preserve"> in this scene</w:t>
-      </w:r>
-      <w:r>
-        <w:rPr>
-          <w:rStyle w:val="tgt"/>
-          <w:rFonts w:ascii="Arial" w:hAnsi="Arial" w:cs="Arial"/>
-          <w:color w:val="333333"/>
-          <w:szCs w:val="21"/>
-          <w:shd w:val="clear" w:color="auto" w:fill="F7F8FA"/>
-        </w:rPr>
-        <w:t>.</w:t>
-      </w:r>
-      <w:r>
-        <w:rPr>
-          <w:rStyle w:val="tgt"/>
-          <w:rFonts w:ascii="Arial" w:hAnsi="Arial" w:cs="Arial"/>
-          <w:color w:val="333333"/>
-          <w:szCs w:val="21"/>
-          <w:shd w:val="clear" w:color="auto" w:fill="F7F8FA"/>
-        </w:rPr>
-        <w:t xml:space="preserve"> </w:t>
-      </w:r>
-      <w:r>
-        <w:rPr>
-          <w:rStyle w:val="tgt"/>
-          <w:rFonts w:ascii="Arial" w:hAnsi="Arial" w:cs="Arial"/>
-          <w:color w:val="333333"/>
-          <w:szCs w:val="21"/>
-          <w:shd w:val="clear" w:color="auto" w:fill="F7F8FA"/>
-        </w:rPr>
-        <w:t xml:space="preserve">Algorithm of midpoint below is a </w:t>
-      </w:r>
-      <w:r>
-        <w:rPr>
-          <w:rStyle w:val="tgt"/>
-          <w:rFonts w:ascii="Arial" w:hAnsi="Arial" w:cs="Arial"/>
-          <w:color w:val="333333"/>
-          <w:szCs w:val="21"/>
-          <w:shd w:val="clear" w:color="auto" w:fill="F7F8FA"/>
-        </w:rPr>
-        <w:t>approach to produce</w:t>
-      </w:r>
-      <w:r>
-        <w:rPr>
-          <w:rStyle w:val="tgt"/>
-          <w:rFonts w:ascii="Arial" w:hAnsi="Arial" w:cs="Arial"/>
-          <w:color w:val="333333"/>
-          <w:szCs w:val="21"/>
-          <w:shd w:val="clear" w:color="auto" w:fill="F7F8FA"/>
-        </w:rPr>
-        <w:t xml:space="preserve"> subdivisions on segment</w:t>
+        <w:t>simulate lightning effects in this scene. Algorithm of midpoint below is a approach to produce subdivisions on segment</w:t>
       </w:r>
       <w:r>
         <w:rPr>
@@ -2603,87 +1966,7 @@
           <w:szCs w:val="21"/>
           <w:shd w:val="clear" w:color="auto" w:fill="F7F8FA"/>
         </w:rPr>
-        <w:t xml:space="preserve">it is a </w:t>
-      </w:r>
-      <w:r>
-        <w:rPr>
-          <w:rStyle w:val="tgt"/>
-          <w:rFonts w:ascii="Arial" w:hAnsi="Arial" w:cs="Arial"/>
-          <w:color w:val="333333"/>
-          <w:szCs w:val="21"/>
-          <w:shd w:val="clear" w:color="auto" w:fill="F7F8FA"/>
-        </w:rPr>
-        <w:t>great</w:t>
-      </w:r>
-      <w:r>
-        <w:rPr>
-          <w:rStyle w:val="tgt"/>
-          <w:rFonts w:ascii="Arial" w:hAnsi="Arial" w:cs="Arial"/>
-          <w:color w:val="333333"/>
-          <w:szCs w:val="21"/>
-          <w:shd w:val="clear" w:color="auto" w:fill="F7F8FA"/>
-        </w:rPr>
-        <w:t xml:space="preserve"> way to generate</w:t>
-      </w:r>
-      <w:r>
-        <w:rPr>
-          <w:rStyle w:val="tgt"/>
-          <w:rFonts w:ascii="Arial" w:hAnsi="Arial" w:cs="Arial"/>
-          <w:color w:val="333333"/>
-          <w:szCs w:val="21"/>
-          <w:shd w:val="clear" w:color="auto" w:fill="F7F8FA"/>
-        </w:rPr>
-        <w:t xml:space="preserve"> </w:t>
-      </w:r>
-      <w:r>
-        <w:rPr>
-          <w:rStyle w:val="tgt"/>
-          <w:rFonts w:ascii="Arial" w:hAnsi="Arial" w:cs="Arial"/>
-          <w:color w:val="333333"/>
-          <w:szCs w:val="21"/>
-          <w:shd w:val="clear" w:color="auto" w:fill="F7F8FA"/>
-        </w:rPr>
-        <w:t>shape</w:t>
-      </w:r>
-      <w:r>
-        <w:rPr>
-          <w:rStyle w:val="tgt"/>
-          <w:rFonts w:ascii="Arial" w:hAnsi="Arial" w:cs="Arial"/>
-          <w:color w:val="333333"/>
-          <w:szCs w:val="21"/>
-          <w:shd w:val="clear" w:color="auto" w:fill="F7F8FA"/>
-        </w:rPr>
-        <w:t xml:space="preserve"> of</w:t>
-      </w:r>
-      <w:r>
-        <w:rPr>
-          <w:rStyle w:val="tgt"/>
-          <w:rFonts w:ascii="Arial" w:hAnsi="Arial" w:cs="Arial"/>
-          <w:color w:val="333333"/>
-          <w:szCs w:val="21"/>
-          <w:shd w:val="clear" w:color="auto" w:fill="F7F8FA"/>
-        </w:rPr>
-        <w:t xml:space="preserve"> lightning.</w:t>
-      </w:r>
-      <w:r>
-        <w:rPr>
-          <w:rStyle w:val="tgt"/>
-          <w:rFonts w:ascii="Arial" w:hAnsi="Arial" w:cs="Arial"/>
-          <w:color w:val="333333"/>
-          <w:szCs w:val="21"/>
-          <w:shd w:val="clear" w:color="auto" w:fill="F7F8FA"/>
-        </w:rPr>
-        <w:t xml:space="preserve"> </w:t>
-      </w:r>
-      <w:r>
-        <w:rPr>
-          <w:rStyle w:val="tgt"/>
-          <w:rFonts w:ascii="Arial" w:hAnsi="Arial" w:cs="Arial"/>
-          <w:color w:val="333333"/>
-          <w:szCs w:val="21"/>
-          <w:shd w:val="clear" w:color="auto" w:fill="F7F8FA"/>
-        </w:rPr>
-        <w:t>UV animation is used to create the sensation of lightning flowing.</w:t>
+        <w:t>it is a great way to generate shape of lightning. UV animation is used to create the sensation of lightning flowing.</w:t>
       </w:r>
     </w:p>
     <w:p>
@@ -2771,41 +2054,21 @@
         <w:ind w:firstLineChars="0"/>
         <w:rPr>
           <w:rStyle w:val="tgt"/>
-          <w:rFonts w:ascii="Arial" w:hAnsi="Arial" w:cs="Arial" w:hint="eastAsia"/>
-          <w:color w:val="333333"/>
-          <w:szCs w:val="21"/>
-          <w:shd w:val="clear" w:color="auto" w:fill="F7F8FA"/>
-        </w:rPr>
-      </w:pPr>
-      <w:r>
-        <w:rPr>
-          <w:rStyle w:val="tgt"/>
-          <w:rFonts w:ascii="Arial" w:hAnsi="Arial" w:cs="Arial"/>
-          <w:color w:val="333333"/>
-          <w:szCs w:val="21"/>
-          <w:shd w:val="clear" w:color="auto" w:fill="F7F8FA"/>
-        </w:rPr>
-        <w:t>This approach is also widely used in</w:t>
-      </w:r>
-      <w:r>
-        <w:rPr>
-          <w:rStyle w:val="tgt"/>
-          <w:rFonts w:ascii="Arial" w:hAnsi="Arial" w:cs="Arial"/>
-          <w:color w:val="333333"/>
-          <w:szCs w:val="21"/>
-          <w:shd w:val="clear" w:color="auto" w:fill="F7F8FA"/>
-        </w:rPr>
-        <w:t xml:space="preserve"> my companies’</w:t>
-      </w:r>
-      <w:r>
-        <w:rPr>
-          <w:rStyle w:val="tgt"/>
-          <w:rFonts w:ascii="Arial" w:hAnsi="Arial" w:cs="Arial"/>
-          <w:color w:val="333333"/>
-          <w:szCs w:val="21"/>
-          <w:shd w:val="clear" w:color="auto" w:fill="F7F8FA"/>
-        </w:rPr>
-        <w:t xml:space="preserve"> mobile games that are already online.</w:t>
+          <w:rFonts w:ascii="Arial" w:hAnsi="Arial" w:cs="Arial"/>
+          <w:color w:val="333333"/>
+          <w:szCs w:val="21"/>
+          <w:shd w:val="clear" w:color="auto" w:fill="F7F8FA"/>
+        </w:rPr>
+      </w:pPr>
+      <w:r>
+        <w:rPr>
+          <w:rStyle w:val="tgt"/>
+          <w:rFonts w:ascii="Arial" w:hAnsi="Arial" w:cs="Arial"/>
+          <w:color w:val="333333"/>
+          <w:szCs w:val="21"/>
+          <w:shd w:val="clear" w:color="auto" w:fill="F7F8FA"/>
+        </w:rPr>
+        <w:t>This approach is also widely used in my companies’ mobile games that are already online.</w:t>
       </w:r>
     </w:p>
     <w:p>
@@ -2851,12 +2114,11 @@
         <w:rPr>
           <w:noProof/>
         </w:rPr>
-        <w:lastRenderedPageBreak/>
         <w:drawing>
-          <wp:inline distT="0" distB="0" distL="0" distR="0" wp14:anchorId="3C18356B" wp14:editId="4C1027D0">
-            <wp:extent cx="5274310" cy="3785235"/>
-            <wp:effectExtent l="0" t="0" r="2540" b="5715"/>
-            <wp:docPr id="5" name="图片 5" descr="https://img-blog.csdn.net/20160825220614876?watermark/2/text/aHR0cDovL2Jsb2cuY3Nkbi5uZXQv/font/5a6L5L2T/fontsize/400/fill/I0JBQkFCMA==/dissolve/70/gravity/Center"/>
+          <wp:inline distT="0" distB="0" distL="0" distR="0" wp14:anchorId="33111E93" wp14:editId="2A031066">
+            <wp:extent cx="4316019" cy="4851234"/>
+            <wp:effectExtent l="0" t="0" r="8890" b="6985"/>
+            <wp:docPr id="6" name="图片 6"/>
             <wp:cNvGraphicFramePr>
               <a:graphicFrameLocks xmlns:a="http://schemas.openxmlformats.org/drawingml/2006/main" noChangeAspect="1"/>
             </wp:cNvGraphicFramePr>
@@ -2864,36 +2126,23 @@
               <a:graphicData uri="http://schemas.openxmlformats.org/drawingml/2006/picture">
                 <pic:pic xmlns:pic="http://schemas.openxmlformats.org/drawingml/2006/picture">
                   <pic:nvPicPr>
-                    <pic:cNvPr id="0" name="Picture 9" descr="https://img-blog.csdn.net/20160825220614876?watermark/2/text/aHR0cDovL2Jsb2cuY3Nkbi5uZXQv/font/5a6L5L2T/fontsize/400/fill/I0JBQkFCMA==/dissolve/70/gravity/Center"/>
-                    <pic:cNvPicPr>
-                      <a:picLocks noChangeAspect="1" noChangeArrowheads="1"/>
-                    </pic:cNvPicPr>
+                    <pic:cNvPr id="1" name=""/>
+                    <pic:cNvPicPr/>
                   </pic:nvPicPr>
                   <pic:blipFill>
-                    <a:blip r:embed="rId7">
-                      <a:extLst>
-                        <a:ext uri="{28A0092B-C50C-407E-A947-70E740481C1C}">
-                          <a14:useLocalDpi xmlns:a14="http://schemas.microsoft.com/office/drawing/2010/main" val="0"/>
-                        </a:ext>
-                      </a:extLst>
-                    </a:blip>
-                    <a:srcRect/>
+                    <a:blip r:embed="rId7"/>
                     <a:stretch>
                       <a:fillRect/>
                     </a:stretch>
                   </pic:blipFill>
-                  <pic:spPr bwMode="auto">
+                  <pic:spPr>
                     <a:xfrm>
                       <a:off x="0" y="0"/>
-                      <a:ext cx="5274310" cy="3785235"/>
+                      <a:ext cx="4320313" cy="4856060"/>
                     </a:xfrm>
                     <a:prstGeom prst="rect">
                       <a:avLst/>
                     </a:prstGeom>
-                    <a:noFill/>
-                    <a:ln>
-                      <a:noFill/>
-                    </a:ln>
                   </pic:spPr>
                 </pic:pic>
               </a:graphicData>
@@ -2906,7 +2155,7 @@
       <w:pPr>
         <w:rPr>
           <w:rStyle w:val="tgt"/>
-          <w:rFonts w:ascii="Arial" w:hAnsi="Arial" w:cs="Arial" w:hint="eastAsia"/>
+          <w:rFonts w:ascii="Arial" w:hAnsi="Arial" w:cs="Arial"/>
           <w:color w:val="333333"/>
           <w:szCs w:val="21"/>
           <w:shd w:val="clear" w:color="auto" w:fill="F7F8FA"/>
@@ -2956,8 +2205,6 @@
       <w:r>
         <w:t>https://blog.csdn.net/aceyan0718/article/details/52317231</w:t>
       </w:r>
-      <w:bookmarkStart w:id="0" w:name="_GoBack"/>
-      <w:bookmarkEnd w:id="0"/>
     </w:p>
     <w:sectPr>
       <w:pgSz w:w="11906" w:h="16838"/>

</xml_diff>